<commit_message>
Warren added User activity diagram and modified report doc
</commit_message>
<xml_diff>
--- a/AssingmentReport.docx
+++ b/AssingmentReport.docx
@@ -1,6 +1,6 @@
 
 <file path=word/document.xml><?xml version="1.0" encoding="utf-8"?>
-<w:document xmlns:wpc="http://schemas.microsoft.com/office/word/2010/wordprocessingCanvas" xmlns:cx="http://schemas.microsoft.com/office/drawing/2014/chartex" xmlns:cx1="http://schemas.microsoft.com/office/drawing/2015/9/8/chartex" xmlns:cx2="http://schemas.microsoft.com/office/drawing/2015/10/21/chartex" xmlns:cx3="http://schemas.microsoft.com/office/drawing/2016/5/9/chartex" xmlns:cx4="http://schemas.microsoft.com/office/drawing/2016/5/10/chartex" xmlns:cx5="http://schemas.microsoft.com/office/drawing/2016/5/11/chartex" xmlns:mc="http://schemas.openxmlformats.org/markup-compatibility/2006" xmlns:o="urn:schemas-microsoft-com:office:office" xmlns:r="http://schemas.openxmlformats.org/officeDocument/2006/relationships" xmlns:m="http://schemas.openxmlformats.org/officeDocument/2006/math" xmlns:v="urn:schemas-microsoft-com:vml" xmlns:wp14="http://schemas.microsoft.com/office/word/2010/wordprocessingDrawing" xmlns:wp="http://schemas.openxmlformats.org/drawingml/2006/wordprocessingDrawing" xmlns:w10="urn:schemas-microsoft-com:office:word" xmlns:w="http://schemas.openxmlformats.org/wordprocessingml/2006/main" xmlns:w14="http://schemas.microsoft.com/office/word/2010/wordml" xmlns:w15="http://schemas.microsoft.com/office/word/2012/wordml" xmlns:w16se="http://schemas.microsoft.com/office/word/2015/wordml/symex" xmlns:wpg="http://schemas.microsoft.com/office/word/2010/wordprocessingGroup" xmlns:wpi="http://schemas.microsoft.com/office/word/2010/wordprocessingInk" xmlns:wne="http://schemas.microsoft.com/office/word/2006/wordml" xmlns:wps="http://schemas.microsoft.com/office/word/2010/wordprocessingShape" mc:Ignorable="w14 w15 w16se wp14">
+<w:document xmlns:wpc="http://schemas.microsoft.com/office/word/2010/wordprocessingCanvas" xmlns:cx="http://schemas.microsoft.com/office/drawing/2014/chartex" xmlns:cx1="http://schemas.microsoft.com/office/drawing/2015/9/8/chartex" xmlns:cx2="http://schemas.microsoft.com/office/drawing/2015/10/21/chartex" xmlns:mc="http://schemas.openxmlformats.org/markup-compatibility/2006" xmlns:o="urn:schemas-microsoft-com:office:office" xmlns:r="http://schemas.openxmlformats.org/officeDocument/2006/relationships" xmlns:m="http://schemas.openxmlformats.org/officeDocument/2006/math" xmlns:v="urn:schemas-microsoft-com:vml" xmlns:wp14="http://schemas.microsoft.com/office/word/2010/wordprocessingDrawing" xmlns:wp="http://schemas.openxmlformats.org/drawingml/2006/wordprocessingDrawing" xmlns:w10="urn:schemas-microsoft-com:office:word" xmlns:w="http://schemas.openxmlformats.org/wordprocessingml/2006/main" xmlns:w14="http://schemas.microsoft.com/office/word/2010/wordml" xmlns:w15="http://schemas.microsoft.com/office/word/2012/wordml" xmlns:w16se="http://schemas.microsoft.com/office/word/2015/wordml/symex" xmlns:wpg="http://schemas.microsoft.com/office/word/2010/wordprocessingGroup" xmlns:wpi="http://schemas.microsoft.com/office/word/2010/wordprocessingInk" xmlns:wne="http://schemas.microsoft.com/office/word/2006/wordml" xmlns:wps="http://schemas.microsoft.com/office/word/2010/wordprocessingShape" mc:Ignorable="w14 w15 w16se wp14">
   <w:body>
     <w:p>
       <w:r>
@@ -27,13 +27,7 @@
         <w:t>solutions</w:t>
       </w:r>
       <w:r>
-        <w:t>. The user must then cho</w:t>
-      </w:r>
-      <w:r>
-        <w:t>o</w:t>
-      </w:r>
-      <w:r>
-        <w:t xml:space="preserve">se a correct answer and move to the next question. The application will generate a </w:t>
+        <w:t xml:space="preserve">. The user must then choose a correct answer and move to the next question. The application will generate a </w:t>
       </w:r>
       <w:r>
         <w:rPr>
@@ -143,6 +137,10 @@
     </w:p>
     <w:p>
       <w:r>
+        <w:rPr>
+          <w:noProof/>
+          <w:lang w:eastAsia="en-IE"/>
+        </w:rPr>
         <w:drawing>
           <wp:inline distT="0" distB="0" distL="0" distR="0" wp14:anchorId="6DCBB207" wp14:editId="65B8C4EE">
             <wp:extent cx="5334000" cy="3048000"/>
@@ -424,10 +422,36 @@
       </w:r>
     </w:p>
     <w:p>
+      <w:pPr>
+        <w:pStyle w:val="Heading3"/>
+      </w:pPr>
+      <w:bookmarkStart w:id="0" w:name="_Toc463382596"/>
+      <w:bookmarkStart w:id="1" w:name="_Toc463433230"/>
+      <w:bookmarkStart w:id="2" w:name="_Toc463516397"/>
       <w:r>
         <w:lastRenderedPageBreak/>
+        <w:t xml:space="preserve">Fully Dressed: Use Case Model </w:t>
+      </w:r>
+      <w:bookmarkEnd w:id="0"/>
+      <w:bookmarkEnd w:id="1"/>
+      <w:bookmarkEnd w:id="2"/>
+      <w:r>
+        <w:t>2</w:t>
+      </w:r>
+    </w:p>
+    <w:p>
+      <w:pPr>
+        <w:rPr>
+          <w:color w:val="C00000"/>
+        </w:rPr>
+      </w:pPr>
+      <w:r>
+        <w:rPr>
+          <w:noProof/>
+          <w:lang w:eastAsia="en-IE"/>
+        </w:rPr>
         <w:drawing>
-          <wp:inline distT="0" distB="0" distL="0" distR="0" wp14:anchorId="2C258EC7" wp14:editId="20119634">
+          <wp:inline distT="0" distB="0" distL="0" distR="0" wp14:anchorId="4E308808" wp14:editId="36DF8934">
             <wp:extent cx="5048250" cy="3048000"/>
             <wp:effectExtent l="0" t="0" r="0" b="0"/>
             <wp:docPr id="3" name="Picture 3"/>
@@ -465,41 +489,149 @@
     </w:p>
     <w:p>
       <w:pPr>
-        <w:pStyle w:val="Heading2"/>
-      </w:pPr>
-      <w:r>
-        <w:rPr>
-          <w:color w:val="FF0000"/>
-        </w:rPr>
-        <w:t xml:space="preserve">Admin </w:t>
-      </w:r>
-      <w:r>
-        <w:t>use cases description</w:t>
-      </w:r>
-    </w:p>
-    <w:p>
-      <w:r>
-        <w:t xml:space="preserve">Use case 1 </w:t>
-      </w:r>
-      <w:r>
-        <w:rPr>
-          <w:color w:val="FF0000"/>
-        </w:rPr>
-        <w:t>Log in</w:t>
-      </w:r>
-      <w:bookmarkStart w:id="0" w:name="_GoBack"/>
-      <w:bookmarkEnd w:id="0"/>
+        <w:rPr>
+          <w:color w:val="C00000"/>
+        </w:rPr>
+      </w:pPr>
+    </w:p>
+    <w:p>
+      <w:r>
+        <w:rPr>
+          <w:b/>
+        </w:rPr>
+        <w:t>Primary Actor:</w:t>
+      </w:r>
+      <w:r>
+        <w:t xml:space="preserve"> Admin</w:t>
+      </w:r>
+      <w:r>
+        <w:t>.</w:t>
+      </w:r>
+      <w:bookmarkStart w:id="3" w:name="_GoBack"/>
+      <w:bookmarkEnd w:id="3"/>
+    </w:p>
+    <w:p>
+      <w:r>
+        <w:rPr>
+          <w:b/>
+        </w:rPr>
+        <w:t>Goal in context</w:t>
+      </w:r>
+      <w:r>
+        <w:t xml:space="preserve">: Admin </w:t>
+      </w:r>
+      <w:r>
+        <w:t>logs in views overall class report.</w:t>
+      </w:r>
+    </w:p>
+    <w:p>
+      <w:r>
+        <w:rPr>
+          <w:b/>
+        </w:rPr>
+        <w:t>Level:</w:t>
+      </w:r>
+      <w:r>
+        <w:t xml:space="preserve"> Admin Level</w:t>
+      </w:r>
+      <w:r>
+        <w:t>.</w:t>
+      </w:r>
+    </w:p>
+    <w:p>
+      <w:r>
+        <w:rPr>
+          <w:b/>
+        </w:rPr>
+        <w:t>Stake Holders and Interests:</w:t>
+      </w:r>
+      <w:r>
+        <w:rPr>
+          <w:b/>
+        </w:rPr>
+        <w:t xml:space="preserve"> </w:t>
+      </w:r>
+      <w:r>
+        <w:t>Admin wants to see all student results and the attempts on quiz.</w:t>
+      </w:r>
+    </w:p>
+    <w:p>
+      <w:r>
+        <w:rPr>
+          <w:b/>
+        </w:rPr>
+        <w:t>Preconditions:</w:t>
+      </w:r>
+      <w:r>
+        <w:tab/>
+        <w:t>The system is up and running with data</w:t>
+      </w:r>
+      <w:r>
+        <w:t xml:space="preserve"> from the students doing the quiz.</w:t>
+      </w:r>
+    </w:p>
+    <w:p>
+      <w:r>
+        <w:rPr>
+          <w:b/>
+        </w:rPr>
+        <w:t>Minimum Guarantee</w:t>
+      </w:r>
+      <w:r>
+        <w:t xml:space="preserve">: Admin sees all student’s results in report. </w:t>
+      </w:r>
+    </w:p>
+    <w:p>
+      <w:r>
+        <w:rPr>
+          <w:b/>
+        </w:rPr>
+        <w:t>Success Guarantees:</w:t>
+      </w:r>
+      <w:r>
+        <w:t xml:space="preserve">  Admin </w:t>
+      </w:r>
+      <w:r>
+        <w:t>access the quiz system’s overall class report.</w:t>
+      </w:r>
+    </w:p>
+    <w:p>
+      <w:r>
+        <w:rPr>
+          <w:b/>
+        </w:rPr>
+        <w:t>Trigger:</w:t>
+      </w:r>
+      <w:r>
+        <w:t xml:space="preserve"> </w:t>
+      </w:r>
+      <w:r>
+        <w:t xml:space="preserve">Admin Logs in to Quiz system </w:t>
+      </w:r>
+    </w:p>
+    <w:p>
+      <w:pPr>
+        <w:rPr>
+          <w:b/>
+        </w:rPr>
+      </w:pPr>
+      <w:r>
+        <w:rPr>
+          <w:b/>
+        </w:rPr>
+        <w:t>Main success scenario:</w:t>
+      </w:r>
     </w:p>
     <w:p>
       <w:pPr>
         <w:pStyle w:val="ListParagraph"/>
         <w:numPr>
           <w:ilvl w:val="0"/>
-          <w:numId w:val="8"/>
+          <w:numId w:val="10"/>
         </w:numPr>
       </w:pPr>
       <w:r>
-        <w:t>Admin logs in</w:t>
+        <w:t>Admin logs in.</w:t>
       </w:r>
     </w:p>
     <w:p>
@@ -507,11 +639,11 @@
         <w:pStyle w:val="ListParagraph"/>
         <w:numPr>
           <w:ilvl w:val="0"/>
-          <w:numId w:val="8"/>
+          <w:numId w:val="10"/>
         </w:numPr>
       </w:pPr>
       <w:r>
-        <w:t>Log in details checked</w:t>
+        <w:t>A report of all student’s attempts is displayed.</w:t>
       </w:r>
     </w:p>
     <w:p>
@@ -519,11 +651,11 @@
         <w:pStyle w:val="ListParagraph"/>
         <w:numPr>
           <w:ilvl w:val="0"/>
-          <w:numId w:val="8"/>
+          <w:numId w:val="10"/>
         </w:numPr>
       </w:pPr>
       <w:r>
-        <w:t>If account non-existent, exit</w:t>
+        <w:t>Admin hits any key.</w:t>
       </w:r>
     </w:p>
     <w:p>
@@ -531,53 +663,37 @@
         <w:pStyle w:val="ListParagraph"/>
         <w:numPr>
           <w:ilvl w:val="0"/>
-          <w:numId w:val="8"/>
+          <w:numId w:val="10"/>
         </w:numPr>
       </w:pPr>
       <w:r>
-        <w:t>If details correct, allow access</w:t>
+        <w:t>System then logs the Admin out.</w:t>
+      </w:r>
+    </w:p>
+    <w:p>
+      <w:pPr>
+        <w:rPr>
+          <w:b/>
+        </w:rPr>
+      </w:pPr>
+      <w:r>
+        <w:rPr>
+          <w:b/>
+        </w:rPr>
+        <w:t>Extensions:</w:t>
+      </w:r>
+    </w:p>
+    <w:p>
+      <w:r>
+        <w:t>1a. Admin’s login details entered is wrong, and is asked for them again.</w:t>
       </w:r>
     </w:p>
     <w:p>
       <w:pPr>
         <w:pStyle w:val="ListParagraph"/>
-        <w:numPr>
-          <w:ilvl w:val="0"/>
-          <w:numId w:val="8"/>
-        </w:numPr>
-      </w:pPr>
-      <w:r>
-        <w:t>User presented with choices of ‘view users report’ or ‘log out’</w:t>
-      </w:r>
-    </w:p>
-    <w:p>
-      <w:pPr>
-        <w:rPr>
-          <w:color w:val="FF0000"/>
-        </w:rPr>
-      </w:pPr>
-      <w:r>
-        <w:t xml:space="preserve">Use case 2 </w:t>
-      </w:r>
-      <w:r>
-        <w:rPr>
-          <w:color w:val="FF0000"/>
-        </w:rPr>
-        <w:t>View report</w:t>
-      </w:r>
-    </w:p>
-    <w:p>
-      <w:pPr>
-        <w:pStyle w:val="ListParagraph"/>
-        <w:numPr>
-          <w:ilvl w:val="0"/>
-          <w:numId w:val="9"/>
-        </w:numPr>
-      </w:pPr>
-      <w:r>
-        <w:t>Retrieve reports</w:t>
-      </w:r>
-    </w:p>
+      </w:pPr>
+    </w:p>
+    <w:p/>
     <w:sectPr>
       <w:pgSz w:w="11906" w:h="16838"/>
       <w:pgMar w:top="1440" w:right="1440" w:bottom="1440" w:left="1440" w:header="708" w:footer="708" w:gutter="0"/>
@@ -589,7 +705,7 @@
 </file>
 
 <file path=word/numbering.xml><?xml version="1.0" encoding="utf-8"?>
-<w:numbering xmlns:wpc="http://schemas.microsoft.com/office/word/2010/wordprocessingCanvas" xmlns:cx="http://schemas.microsoft.com/office/drawing/2014/chartex" xmlns:cx1="http://schemas.microsoft.com/office/drawing/2015/9/8/chartex" xmlns:cx2="http://schemas.microsoft.com/office/drawing/2015/10/21/chartex" xmlns:cx3="http://schemas.microsoft.com/office/drawing/2016/5/9/chartex" xmlns:cx4="http://schemas.microsoft.com/office/drawing/2016/5/10/chartex" xmlns:cx5="http://schemas.microsoft.com/office/drawing/2016/5/11/chartex" xmlns:mc="http://schemas.openxmlformats.org/markup-compatibility/2006" xmlns:o="urn:schemas-microsoft-com:office:office" xmlns:r="http://schemas.openxmlformats.org/officeDocument/2006/relationships" xmlns:m="http://schemas.openxmlformats.org/officeDocument/2006/math" xmlns:v="urn:schemas-microsoft-com:vml" xmlns:wp14="http://schemas.microsoft.com/office/word/2010/wordprocessingDrawing" xmlns:wp="http://schemas.openxmlformats.org/drawingml/2006/wordprocessingDrawing" xmlns:w10="urn:schemas-microsoft-com:office:word" xmlns:w="http://schemas.openxmlformats.org/wordprocessingml/2006/main" xmlns:w14="http://schemas.microsoft.com/office/word/2010/wordml" xmlns:w15="http://schemas.microsoft.com/office/word/2012/wordml" xmlns:w16se="http://schemas.microsoft.com/office/word/2015/wordml/symex" xmlns:wpg="http://schemas.microsoft.com/office/word/2010/wordprocessingGroup" xmlns:wpi="http://schemas.microsoft.com/office/word/2010/wordprocessingInk" xmlns:wne="http://schemas.microsoft.com/office/word/2006/wordml" xmlns:wps="http://schemas.microsoft.com/office/word/2010/wordprocessingShape" mc:Ignorable="w14 w15 w16se wp14">
+<w:numbering xmlns:wpc="http://schemas.microsoft.com/office/word/2010/wordprocessingCanvas" xmlns:cx="http://schemas.microsoft.com/office/drawing/2014/chartex" xmlns:cx1="http://schemas.microsoft.com/office/drawing/2015/9/8/chartex" xmlns:cx2="http://schemas.microsoft.com/office/drawing/2015/10/21/chartex" xmlns:mc="http://schemas.openxmlformats.org/markup-compatibility/2006" xmlns:o="urn:schemas-microsoft-com:office:office" xmlns:r="http://schemas.openxmlformats.org/officeDocument/2006/relationships" xmlns:m="http://schemas.openxmlformats.org/officeDocument/2006/math" xmlns:v="urn:schemas-microsoft-com:vml" xmlns:wp14="http://schemas.microsoft.com/office/word/2010/wordprocessingDrawing" xmlns:wp="http://schemas.openxmlformats.org/drawingml/2006/wordprocessingDrawing" xmlns:w10="urn:schemas-microsoft-com:office:word" xmlns:w="http://schemas.openxmlformats.org/wordprocessingml/2006/main" xmlns:w14="http://schemas.microsoft.com/office/word/2010/wordml" xmlns:w15="http://schemas.microsoft.com/office/word/2012/wordml" xmlns:w16se="http://schemas.microsoft.com/office/word/2015/wordml/symex" xmlns:wpg="http://schemas.microsoft.com/office/word/2010/wordprocessingGroup" xmlns:wpi="http://schemas.microsoft.com/office/word/2010/wordprocessingInk" xmlns:wne="http://schemas.microsoft.com/office/word/2006/wordml" xmlns:wps="http://schemas.microsoft.com/office/word/2010/wordprocessingShape" mc:Ignorable="w14 w15 w16se wp14">
   <w:abstractNum w:abstractNumId="0" w15:restartNumberingAfterBreak="0">
     <w:nsid w:val="090B1D8F"/>
     <w:multiLevelType w:val="hybridMultilevel"/>
@@ -1328,6 +1444,92 @@
     </w:lvl>
   </w:abstractNum>
   <w:abstractNum w:abstractNumId="7" w15:restartNumberingAfterBreak="0">
+    <w:nsid w:val="3FB70DB2"/>
+    <w:multiLevelType w:val="hybridMultilevel"/>
+    <w:tmpl w:val="0FA0D3D4"/>
+    <w:lvl w:ilvl="0" w:tplc="1809000F">
+      <w:start w:val="1"/>
+      <w:numFmt w:val="decimal"/>
+      <w:lvlText w:val="%1."/>
+      <w:lvlJc w:val="left"/>
+      <w:pPr>
+        <w:ind w:left="1080" w:hanging="360"/>
+      </w:pPr>
+    </w:lvl>
+    <w:lvl w:ilvl="1" w:tplc="18090019" w:tentative="1">
+      <w:start w:val="1"/>
+      <w:numFmt w:val="lowerLetter"/>
+      <w:lvlText w:val="%2."/>
+      <w:lvlJc w:val="left"/>
+      <w:pPr>
+        <w:ind w:left="1800" w:hanging="360"/>
+      </w:pPr>
+    </w:lvl>
+    <w:lvl w:ilvl="2" w:tplc="1809001B" w:tentative="1">
+      <w:start w:val="1"/>
+      <w:numFmt w:val="lowerRoman"/>
+      <w:lvlText w:val="%3."/>
+      <w:lvlJc w:val="right"/>
+      <w:pPr>
+        <w:ind w:left="2520" w:hanging="180"/>
+      </w:pPr>
+    </w:lvl>
+    <w:lvl w:ilvl="3" w:tplc="1809000F" w:tentative="1">
+      <w:start w:val="1"/>
+      <w:numFmt w:val="decimal"/>
+      <w:lvlText w:val="%4."/>
+      <w:lvlJc w:val="left"/>
+      <w:pPr>
+        <w:ind w:left="3240" w:hanging="360"/>
+      </w:pPr>
+    </w:lvl>
+    <w:lvl w:ilvl="4" w:tplc="18090019" w:tentative="1">
+      <w:start w:val="1"/>
+      <w:numFmt w:val="lowerLetter"/>
+      <w:lvlText w:val="%5."/>
+      <w:lvlJc w:val="left"/>
+      <w:pPr>
+        <w:ind w:left="3960" w:hanging="360"/>
+      </w:pPr>
+    </w:lvl>
+    <w:lvl w:ilvl="5" w:tplc="1809001B" w:tentative="1">
+      <w:start w:val="1"/>
+      <w:numFmt w:val="lowerRoman"/>
+      <w:lvlText w:val="%6."/>
+      <w:lvlJc w:val="right"/>
+      <w:pPr>
+        <w:ind w:left="4680" w:hanging="180"/>
+      </w:pPr>
+    </w:lvl>
+    <w:lvl w:ilvl="6" w:tplc="1809000F" w:tentative="1">
+      <w:start w:val="1"/>
+      <w:numFmt w:val="decimal"/>
+      <w:lvlText w:val="%7."/>
+      <w:lvlJc w:val="left"/>
+      <w:pPr>
+        <w:ind w:left="5400" w:hanging="360"/>
+      </w:pPr>
+    </w:lvl>
+    <w:lvl w:ilvl="7" w:tplc="18090019" w:tentative="1">
+      <w:start w:val="1"/>
+      <w:numFmt w:val="lowerLetter"/>
+      <w:lvlText w:val="%8."/>
+      <w:lvlJc w:val="left"/>
+      <w:pPr>
+        <w:ind w:left="6120" w:hanging="360"/>
+      </w:pPr>
+    </w:lvl>
+    <w:lvl w:ilvl="8" w:tplc="1809001B" w:tentative="1">
+      <w:start w:val="1"/>
+      <w:numFmt w:val="lowerRoman"/>
+      <w:lvlText w:val="%9."/>
+      <w:lvlJc w:val="right"/>
+      <w:pPr>
+        <w:ind w:left="6840" w:hanging="180"/>
+      </w:pPr>
+    </w:lvl>
+  </w:abstractNum>
+  <w:abstractNum w:abstractNumId="8" w15:restartNumberingAfterBreak="0">
     <w:nsid w:val="4A416ED9"/>
     <w:multiLevelType w:val="hybridMultilevel"/>
     <w:tmpl w:val="ADCCF6D6"/>
@@ -1440,7 +1642,7 @@
       </w:rPr>
     </w:lvl>
   </w:abstractNum>
-  <w:abstractNum w:abstractNumId="8" w15:restartNumberingAfterBreak="0">
+  <w:abstractNum w:abstractNumId="9" w15:restartNumberingAfterBreak="0">
     <w:nsid w:val="5F8B11EC"/>
     <w:multiLevelType w:val="hybridMultilevel"/>
     <w:tmpl w:val="995E3AE2"/>
@@ -1542,16 +1744,19 @@
     <w:abstractNumId w:val="3"/>
   </w:num>
   <w:num w:numId="6">
-    <w:abstractNumId w:val="7"/>
+    <w:abstractNumId w:val="8"/>
   </w:num>
   <w:num w:numId="7">
-    <w:abstractNumId w:val="8"/>
+    <w:abstractNumId w:val="9"/>
   </w:num>
   <w:num w:numId="8">
     <w:abstractNumId w:val="5"/>
   </w:num>
   <w:num w:numId="9">
     <w:abstractNumId w:val="0"/>
+  </w:num>
+  <w:num w:numId="10">
+    <w:abstractNumId w:val="7"/>
   </w:num>
 </w:numbering>
 </file>
@@ -1573,7 +1778,7 @@
       </w:pPr>
     </w:pPrDefault>
   </w:docDefaults>
-  <w:latentStyles w:defLockedState="0" w:defUIPriority="99" w:defSemiHidden="0" w:defUnhideWhenUsed="0" w:defQFormat="0" w:count="374">
+  <w:latentStyles w:defLockedState="0" w:defUIPriority="99" w:defSemiHidden="0" w:defUnhideWhenUsed="0" w:defQFormat="0" w:count="372">
     <w:lsdException w:name="Normal" w:uiPriority="0" w:qFormat="1"/>
     <w:lsdException w:name="heading 1" w:uiPriority="9" w:qFormat="1"/>
     <w:lsdException w:name="heading 2" w:semiHidden="1" w:uiPriority="9" w:unhideWhenUsed="1" w:qFormat="1"/>
@@ -1946,8 +2151,6 @@
     <w:lsdException w:name="List Table 6 Colorful Accent 6" w:uiPriority="51"/>
     <w:lsdException w:name="List Table 7 Colorful Accent 6" w:uiPriority="52"/>
     <w:lsdException w:name="Mention" w:semiHidden="1" w:unhideWhenUsed="1"/>
-    <w:lsdException w:name="Smart Hyperlink" w:semiHidden="1" w:unhideWhenUsed="1"/>
-    <w:lsdException w:name="Hashtag" w:semiHidden="1" w:unhideWhenUsed="1"/>
   </w:latentStyles>
   <w:style w:type="paragraph" w:default="1" w:styleId="Normal">
     <w:name w:val="Normal"/>
@@ -1994,6 +2197,29 @@
       <w:color w:val="2E74B5" w:themeColor="accent1" w:themeShade="BF"/>
       <w:sz w:val="26"/>
       <w:szCs w:val="26"/>
+    </w:rPr>
+  </w:style>
+  <w:style w:type="paragraph" w:styleId="Heading3">
+    <w:name w:val="heading 3"/>
+    <w:basedOn w:val="Normal"/>
+    <w:next w:val="Normal"/>
+    <w:link w:val="Heading3Char"/>
+    <w:uiPriority w:val="9"/>
+    <w:semiHidden/>
+    <w:unhideWhenUsed/>
+    <w:qFormat/>
+    <w:rsid w:val="00FF6F1D"/>
+    <w:pPr>
+      <w:keepNext/>
+      <w:keepLines/>
+      <w:spacing w:before="40" w:after="0"/>
+      <w:outlineLvl w:val="2"/>
+    </w:pPr>
+    <w:rPr>
+      <w:rFonts w:asciiTheme="majorHAnsi" w:eastAsiaTheme="majorEastAsia" w:hAnsiTheme="majorHAnsi" w:cstheme="majorBidi"/>
+      <w:color w:val="1F4D78" w:themeColor="accent1" w:themeShade="7F"/>
+      <w:sz w:val="24"/>
+      <w:szCs w:val="24"/>
     </w:rPr>
   </w:style>
   <w:style w:type="character" w:default="1" w:styleId="DefaultParagraphFont">
@@ -2058,6 +2284,20 @@
       <w:color w:val="2E74B5" w:themeColor="accent1" w:themeShade="BF"/>
       <w:sz w:val="32"/>
       <w:szCs w:val="32"/>
+    </w:rPr>
+  </w:style>
+  <w:style w:type="character" w:customStyle="1" w:styleId="Heading3Char">
+    <w:name w:val="Heading 3 Char"/>
+    <w:basedOn w:val="DefaultParagraphFont"/>
+    <w:link w:val="Heading3"/>
+    <w:uiPriority w:val="9"/>
+    <w:semiHidden/>
+    <w:rsid w:val="00FF6F1D"/>
+    <w:rPr>
+      <w:rFonts w:asciiTheme="majorHAnsi" w:eastAsiaTheme="majorEastAsia" w:hAnsiTheme="majorHAnsi" w:cstheme="majorBidi"/>
+      <w:color w:val="1F4D78" w:themeColor="accent1" w:themeShade="7F"/>
+      <w:sz w:val="24"/>
+      <w:szCs w:val="24"/>
     </w:rPr>
   </w:style>
 </w:styles>
@@ -2329,7 +2569,7 @@
 </file>
 
 <file path=customXml/itemProps1.xml><?xml version="1.0" encoding="utf-8"?>
-<ds:datastoreItem xmlns:ds="http://schemas.openxmlformats.org/officeDocument/2006/customXml" ds:itemID="{DFA29684-E8FE-4AB6-9CDC-525AC36BB662}">
+<ds:datastoreItem xmlns:ds="http://schemas.openxmlformats.org/officeDocument/2006/customXml" ds:itemID="{0B0AC063-E31F-48D8-8CD1-EABDC734988B}">
   <ds:schemaRefs>
     <ds:schemaRef ds:uri="http://schemas.openxmlformats.org/officeDocument/2006/bibliography"/>
   </ds:schemaRefs>

</xml_diff>